<commit_message>
Incorporacion de reglas de estilo
</commit_message>
<xml_diff>
--- a/Proyecto/Plan de Gestion de Configuracion/Plan de Gestion de Configuracion.docx
+++ b/Proyecto/Plan de Gestion de Configuracion/Plan de Gestion de Configuracion.docx
@@ -1,6 +1,6 @@
 
 <file path=word/document.xml><?xml version="1.0" encoding="utf-8"?>
-<w:document xmlns:wpc="http://schemas.microsoft.com/office/word/2010/wordprocessingCanvas" xmlns:mc="http://schemas.openxmlformats.org/markup-compatibility/2006" xmlns:o="urn:schemas-microsoft-com:office:office" xmlns:r="http://schemas.openxmlformats.org/officeDocument/2006/relationships" xmlns:m="http://schemas.openxmlformats.org/officeDocument/2006/math" xmlns:v="urn:schemas-microsoft-com:vml" xmlns:wp14="http://schemas.microsoft.com/office/word/2010/wordprocessingDrawing" xmlns:wp="http://schemas.openxmlformats.org/drawingml/2006/wordprocessingDrawing" xmlns:w10="urn:schemas-microsoft-com:office:word" xmlns:w="http://schemas.openxmlformats.org/wordprocessingml/2006/main" xmlns:w14="http://schemas.microsoft.com/office/word/2010/wordml" xmlns:w15="http://schemas.microsoft.com/office/word/2012/wordml" xmlns:wpg="http://schemas.microsoft.com/office/word/2010/wordprocessingGroup" xmlns:wpi="http://schemas.microsoft.com/office/word/2010/wordprocessingInk" xmlns:wne="http://schemas.microsoft.com/office/word/2006/wordml" xmlns:wps="http://schemas.microsoft.com/office/word/2010/wordprocessingShape" mc:Ignorable="w14 w15 wp14">
+<w:document xmlns:wpc="http://schemas.microsoft.com/office/word/2010/wordprocessingCanvas" xmlns:cx="http://schemas.microsoft.com/office/drawing/2014/chartex" xmlns:cx1="http://schemas.microsoft.com/office/drawing/2015/9/8/chartex" xmlns:cx2="http://schemas.microsoft.com/office/drawing/2015/10/21/chartex" xmlns:cx3="http://schemas.microsoft.com/office/drawing/2016/5/9/chartex" xmlns:cx4="http://schemas.microsoft.com/office/drawing/2016/5/10/chartex" xmlns:cx5="http://schemas.microsoft.com/office/drawing/2016/5/11/chartex" xmlns:cx6="http://schemas.microsoft.com/office/drawing/2016/5/12/chartex" xmlns:cx7="http://schemas.microsoft.com/office/drawing/2016/5/13/chartex" xmlns:cx8="http://schemas.microsoft.com/office/drawing/2016/5/14/chartex" xmlns:mc="http://schemas.openxmlformats.org/markup-compatibility/2006" xmlns:aink="http://schemas.microsoft.com/office/drawing/2016/ink" xmlns:am3d="http://schemas.microsoft.com/office/drawing/2017/model3d" xmlns:o="urn:schemas-microsoft-com:office:office" xmlns:r="http://schemas.openxmlformats.org/officeDocument/2006/relationships" xmlns:m="http://schemas.openxmlformats.org/officeDocument/2006/math" xmlns:v="urn:schemas-microsoft-com:vml" xmlns:wp14="http://schemas.microsoft.com/office/word/2010/wordprocessingDrawing" xmlns:wp="http://schemas.openxmlformats.org/drawingml/2006/wordprocessingDrawing" xmlns:w10="urn:schemas-microsoft-com:office:word" xmlns:w="http://schemas.openxmlformats.org/wordprocessingml/2006/main" xmlns:w14="http://schemas.microsoft.com/office/word/2010/wordml" xmlns:w15="http://schemas.microsoft.com/office/word/2012/wordml" xmlns:w16cid="http://schemas.microsoft.com/office/word/2016/wordml/cid" xmlns:w16se="http://schemas.microsoft.com/office/word/2015/wordml/symex" xmlns:wpg="http://schemas.microsoft.com/office/word/2010/wordprocessingGroup" xmlns:wpi="http://schemas.microsoft.com/office/word/2010/wordprocessingInk" xmlns:wne="http://schemas.microsoft.com/office/word/2006/wordml" xmlns:wps="http://schemas.microsoft.com/office/word/2010/wordprocessingShape" mc:Ignorable="w14 w15 w16se w16cid wp14">
   <w:body>
     <w:p>
       <w:pPr>
@@ -642,17 +642,8 @@
                 <w:sz w:val="20"/>
                 <w:szCs w:val="20"/>
               </w:rPr>
-              <w:t xml:space="preserve"> </w:t>
-            </w:r>
-            <w:proofErr w:type="spellStart"/>
-            <w:r>
-              <w:rPr>
-                <w:sz w:val="20"/>
-                <w:szCs w:val="20"/>
-              </w:rPr>
-              <w:t>Backlog</w:t>
-            </w:r>
-            <w:proofErr w:type="spellEnd"/>
+              <w:t xml:space="preserve"> Backlog</w:t>
+            </w:r>
           </w:p>
         </w:tc>
         <w:tc>
@@ -818,17 +809,8 @@
                 <w:sz w:val="20"/>
                 <w:szCs w:val="20"/>
               </w:rPr>
-              <w:t xml:space="preserve">Sprint </w:t>
-            </w:r>
-            <w:proofErr w:type="spellStart"/>
-            <w:r>
-              <w:rPr>
-                <w:sz w:val="20"/>
-                <w:szCs w:val="20"/>
-              </w:rPr>
-              <w:t>Backlog</w:t>
-            </w:r>
-            <w:proofErr w:type="spellEnd"/>
+              <w:t>Sprint Backlog</w:t>
+            </w:r>
           </w:p>
         </w:tc>
         <w:tc>
@@ -2793,6 +2775,154 @@
               </w:rPr>
               <w:t>Sprint</w:t>
             </w:r>
+          </w:p>
+        </w:tc>
+      </w:tr>
+      <w:tr>
+        <w:tc>
+          <w:tcPr>
+            <w:tcW w:w="1770" w:type="dxa"/>
+            <w:shd w:val="clear" w:color="auto" w:fill="auto"/>
+            <w:tcMar>
+              <w:top w:w="100" w:type="dxa"/>
+              <w:left w:w="100" w:type="dxa"/>
+              <w:bottom w:w="100" w:type="dxa"/>
+              <w:right w:w="100" w:type="dxa"/>
+            </w:tcMar>
+          </w:tcPr>
+          <w:p>
+            <w:pPr>
+              <w:widowControl w:val="0"/>
+              <w:pBdr>
+                <w:top w:val="nil"/>
+                <w:left w:val="nil"/>
+                <w:bottom w:val="nil"/>
+                <w:right w:val="nil"/>
+                <w:between w:val="nil"/>
+              </w:pBdr>
+              <w:spacing w:line="240" w:lineRule="auto"/>
+              <w:contextualSpacing w:val="0"/>
+              <w:rPr>
+                <w:sz w:val="20"/>
+                <w:szCs w:val="20"/>
+              </w:rPr>
+            </w:pPr>
+            <w:r>
+              <w:rPr>
+                <w:sz w:val="20"/>
+                <w:szCs w:val="20"/>
+              </w:rPr>
+              <w:t>Reglas de Estilo</w:t>
+            </w:r>
+          </w:p>
+        </w:tc>
+        <w:tc>
+          <w:tcPr>
+            <w:tcW w:w="3345" w:type="dxa"/>
+            <w:shd w:val="clear" w:color="auto" w:fill="auto"/>
+            <w:tcMar>
+              <w:top w:w="100" w:type="dxa"/>
+              <w:left w:w="100" w:type="dxa"/>
+              <w:bottom w:w="100" w:type="dxa"/>
+              <w:right w:w="100" w:type="dxa"/>
+            </w:tcMar>
+          </w:tcPr>
+          <w:p>
+            <w:pPr>
+              <w:widowControl w:val="0"/>
+              <w:pBdr>
+                <w:top w:val="nil"/>
+                <w:left w:val="nil"/>
+                <w:bottom w:val="nil"/>
+                <w:right w:val="nil"/>
+                <w:between w:val="nil"/>
+              </w:pBdr>
+              <w:spacing w:line="240" w:lineRule="auto"/>
+              <w:contextualSpacing w:val="0"/>
+              <w:rPr>
+                <w:sz w:val="20"/>
+                <w:szCs w:val="20"/>
+              </w:rPr>
+            </w:pPr>
+            <w:r>
+              <w:rPr>
+                <w:sz w:val="20"/>
+                <w:szCs w:val="20"/>
+              </w:rPr>
+              <w:t>DE_REGLAS_DE_ESTILO.pdf</w:t>
+            </w:r>
+          </w:p>
+        </w:tc>
+        <w:tc>
+          <w:tcPr>
+            <w:tcW w:w="3900" w:type="dxa"/>
+            <w:shd w:val="clear" w:color="auto" w:fill="auto"/>
+            <w:tcMar>
+              <w:top w:w="100" w:type="dxa"/>
+              <w:left w:w="100" w:type="dxa"/>
+              <w:bottom w:w="100" w:type="dxa"/>
+              <w:right w:w="100" w:type="dxa"/>
+            </w:tcMar>
+          </w:tcPr>
+          <w:p>
+            <w:pPr>
+              <w:widowControl w:val="0"/>
+              <w:spacing w:line="240" w:lineRule="auto"/>
+              <w:contextualSpacing w:val="0"/>
+              <w:rPr>
+                <w:sz w:val="20"/>
+                <w:szCs w:val="20"/>
+              </w:rPr>
+            </w:pPr>
+            <w:r>
+              <w:rPr>
+                <w:sz w:val="20"/>
+                <w:szCs w:val="20"/>
+              </w:rPr>
+              <w:t>/Producto/</w:t>
+            </w:r>
+            <w:proofErr w:type="spellStart"/>
+            <w:r>
+              <w:rPr>
+                <w:sz w:val="20"/>
+                <w:szCs w:val="20"/>
+              </w:rPr>
+              <w:t>CodigoFuente</w:t>
+            </w:r>
+            <w:proofErr w:type="spellEnd"/>
+          </w:p>
+        </w:tc>
+        <w:tc>
+          <w:tcPr>
+            <w:tcW w:w="1035" w:type="dxa"/>
+            <w:shd w:val="clear" w:color="auto" w:fill="auto"/>
+            <w:tcMar>
+              <w:top w:w="100" w:type="dxa"/>
+              <w:left w:w="100" w:type="dxa"/>
+              <w:bottom w:w="100" w:type="dxa"/>
+              <w:right w:w="100" w:type="dxa"/>
+            </w:tcMar>
+          </w:tcPr>
+          <w:p>
+            <w:pPr>
+              <w:widowControl w:val="0"/>
+              <w:spacing w:line="240" w:lineRule="auto"/>
+              <w:contextualSpacing w:val="0"/>
+              <w:jc w:val="center"/>
+              <w:rPr>
+                <w:sz w:val="20"/>
+                <w:szCs w:val="20"/>
+              </w:rPr>
+            </w:pPr>
+            <w:r>
+              <w:rPr>
+                <w:sz w:val="20"/>
+                <w:szCs w:val="20"/>
+              </w:rPr>
+              <w:t>Producto</w:t>
+            </w:r>
+            <w:bookmarkStart w:id="1" w:name="_GoBack"/>
+            <w:bookmarkEnd w:id="1"/>
           </w:p>
         </w:tc>
       </w:tr>
@@ -3664,8 +3794,6 @@
       <w:r>
         <w:t>.</w:t>
       </w:r>
-      <w:bookmarkStart w:id="1" w:name="_GoBack"/>
-      <w:bookmarkEnd w:id="1"/>
     </w:p>
     <w:sectPr>
       <w:pgSz w:w="11909" w:h="16834"/>
@@ -3678,7 +3806,7 @@
 </file>
 
 <file path=word/numbering.xml><?xml version="1.0" encoding="utf-8"?>
-<w:numbering xmlns:wpc="http://schemas.microsoft.com/office/word/2010/wordprocessingCanvas" xmlns:mc="http://schemas.openxmlformats.org/markup-compatibility/2006" xmlns:o="urn:schemas-microsoft-com:office:office" xmlns:r="http://schemas.openxmlformats.org/officeDocument/2006/relationships" xmlns:m="http://schemas.openxmlformats.org/officeDocument/2006/math" xmlns:v="urn:schemas-microsoft-com:vml" xmlns:wp14="http://schemas.microsoft.com/office/word/2010/wordprocessingDrawing" xmlns:wp="http://schemas.openxmlformats.org/drawingml/2006/wordprocessingDrawing" xmlns:w10="urn:schemas-microsoft-com:office:word" xmlns:w="http://schemas.openxmlformats.org/wordprocessingml/2006/main" xmlns:w14="http://schemas.microsoft.com/office/word/2010/wordml" xmlns:w15="http://schemas.microsoft.com/office/word/2012/wordml" xmlns:wpg="http://schemas.microsoft.com/office/word/2010/wordprocessingGroup" xmlns:wpi="http://schemas.microsoft.com/office/word/2010/wordprocessingInk" xmlns:wne="http://schemas.microsoft.com/office/word/2006/wordml" xmlns:wps="http://schemas.microsoft.com/office/word/2010/wordprocessingShape" mc:Ignorable="w14 w15 wp14">
+<w:numbering xmlns:wpc="http://schemas.microsoft.com/office/word/2010/wordprocessingCanvas" xmlns:cx="http://schemas.microsoft.com/office/drawing/2014/chartex" xmlns:cx1="http://schemas.microsoft.com/office/drawing/2015/9/8/chartex" xmlns:cx2="http://schemas.microsoft.com/office/drawing/2015/10/21/chartex" xmlns:cx3="http://schemas.microsoft.com/office/drawing/2016/5/9/chartex" xmlns:cx4="http://schemas.microsoft.com/office/drawing/2016/5/10/chartex" xmlns:cx5="http://schemas.microsoft.com/office/drawing/2016/5/11/chartex" xmlns:cx6="http://schemas.microsoft.com/office/drawing/2016/5/12/chartex" xmlns:cx7="http://schemas.microsoft.com/office/drawing/2016/5/13/chartex" xmlns:cx8="http://schemas.microsoft.com/office/drawing/2016/5/14/chartex" xmlns:mc="http://schemas.openxmlformats.org/markup-compatibility/2006" xmlns:aink="http://schemas.microsoft.com/office/drawing/2016/ink" xmlns:am3d="http://schemas.microsoft.com/office/drawing/2017/model3d" xmlns:o="urn:schemas-microsoft-com:office:office" xmlns:r="http://schemas.openxmlformats.org/officeDocument/2006/relationships" xmlns:m="http://schemas.openxmlformats.org/officeDocument/2006/math" xmlns:v="urn:schemas-microsoft-com:vml" xmlns:wp14="http://schemas.microsoft.com/office/word/2010/wordprocessingDrawing" xmlns:wp="http://schemas.openxmlformats.org/drawingml/2006/wordprocessingDrawing" xmlns:w10="urn:schemas-microsoft-com:office:word" xmlns:w="http://schemas.openxmlformats.org/wordprocessingml/2006/main" xmlns:w14="http://schemas.microsoft.com/office/word/2010/wordml" xmlns:w15="http://schemas.microsoft.com/office/word/2012/wordml" xmlns:w16cid="http://schemas.microsoft.com/office/word/2016/wordml/cid" xmlns:w16se="http://schemas.microsoft.com/office/word/2015/wordml/symex" xmlns:wpg="http://schemas.microsoft.com/office/word/2010/wordprocessingGroup" xmlns:wpi="http://schemas.microsoft.com/office/word/2010/wordprocessingInk" xmlns:wne="http://schemas.microsoft.com/office/word/2006/wordml" xmlns:wps="http://schemas.microsoft.com/office/word/2010/wordprocessingShape" mc:Ignorable="w14 w15 w16se w16cid wp14">
   <w:abstractNum w:abstractNumId="0" w15:restartNumberingAfterBreak="0">
     <w:nsid w:val="1AEF7C9D"/>
     <w:multiLevelType w:val="multilevel"/>
@@ -4036,7 +4164,7 @@
 </file>
 
 <file path=word/styles.xml><?xml version="1.0" encoding="utf-8"?>
-<w:styles xmlns:mc="http://schemas.openxmlformats.org/markup-compatibility/2006" xmlns:r="http://schemas.openxmlformats.org/officeDocument/2006/relationships" xmlns:w="http://schemas.openxmlformats.org/wordprocessingml/2006/main" xmlns:w14="http://schemas.microsoft.com/office/word/2010/wordml" xmlns:w15="http://schemas.microsoft.com/office/word/2012/wordml" mc:Ignorable="w14 w15">
+<w:styles xmlns:mc="http://schemas.openxmlformats.org/markup-compatibility/2006" xmlns:r="http://schemas.openxmlformats.org/officeDocument/2006/relationships" xmlns:w="http://schemas.openxmlformats.org/wordprocessingml/2006/main" xmlns:w14="http://schemas.microsoft.com/office/word/2010/wordml" xmlns:w15="http://schemas.microsoft.com/office/word/2012/wordml" xmlns:w16cid="http://schemas.microsoft.com/office/word/2016/wordml/cid" xmlns:w16se="http://schemas.microsoft.com/office/word/2015/wordml/symex" mc:Ignorable="w14 w15 w16se w16cid">
   <w:docDefaults>
     <w:rPrDefault>
       <w:rPr>
@@ -4053,7 +4181,7 @@
       </w:pPr>
     </w:pPrDefault>
   </w:docDefaults>
-  <w:latentStyles w:defLockedState="0" w:defUIPriority="99" w:defSemiHidden="0" w:defUnhideWhenUsed="0" w:defQFormat="0" w:count="371">
+  <w:latentStyles w:defLockedState="0" w:defUIPriority="99" w:defSemiHidden="0" w:defUnhideWhenUsed="0" w:defQFormat="0" w:count="375">
     <w:lsdException w:name="Normal" w:uiPriority="0" w:qFormat="1"/>
     <w:lsdException w:name="heading 1" w:uiPriority="9" w:qFormat="1"/>
     <w:lsdException w:name="heading 2" w:semiHidden="1" w:uiPriority="9" w:unhideWhenUsed="1" w:qFormat="1"/>
@@ -4159,7 +4287,6 @@
     <w:lsdException w:name="HTML Sample" w:semiHidden="1" w:unhideWhenUsed="1"/>
     <w:lsdException w:name="HTML Typewriter" w:semiHidden="1" w:unhideWhenUsed="1"/>
     <w:lsdException w:name="HTML Variable" w:semiHidden="1" w:unhideWhenUsed="1"/>
-    <w:lsdException w:name="Normal Table" w:semiHidden="1" w:unhideWhenUsed="1"/>
     <w:lsdException w:name="annotation subject" w:semiHidden="1" w:unhideWhenUsed="1"/>
     <w:lsdException w:name="No List" w:semiHidden="1" w:unhideWhenUsed="1"/>
     <w:lsdException w:name="Outline List 1" w:semiHidden="1" w:unhideWhenUsed="1"/>
@@ -4203,10 +4330,8 @@
     <w:lsdException w:name="Table Elegant" w:semiHidden="1" w:unhideWhenUsed="1"/>
     <w:lsdException w:name="Table Professional" w:semiHidden="1" w:unhideWhenUsed="1"/>
     <w:lsdException w:name="Table Subtle 1" w:semiHidden="1" w:unhideWhenUsed="1"/>
-    <w:lsdException w:name="Table Subtle 2" w:semiHidden="1" w:unhideWhenUsed="1"/>
     <w:lsdException w:name="Table Web 1" w:semiHidden="1" w:unhideWhenUsed="1"/>
     <w:lsdException w:name="Table Web 2" w:semiHidden="1" w:unhideWhenUsed="1"/>
-    <w:lsdException w:name="Table Web 3" w:semiHidden="1" w:unhideWhenUsed="1"/>
     <w:lsdException w:name="Balloon Text" w:semiHidden="1" w:unhideWhenUsed="1"/>
     <w:lsdException w:name="Table Grid" w:uiPriority="39"/>
     <w:lsdException w:name="Table Theme" w:semiHidden="1" w:unhideWhenUsed="1"/>
@@ -4425,6 +4550,10 @@
     <w:lsdException w:name="List Table 5 Dark Accent 6" w:uiPriority="50"/>
     <w:lsdException w:name="List Table 6 Colorful Accent 6" w:uiPriority="51"/>
     <w:lsdException w:name="List Table 7 Colorful Accent 6" w:uiPriority="52"/>
+    <w:lsdException w:name="Mention" w:semiHidden="1" w:unhideWhenUsed="1"/>
+    <w:lsdException w:name="Smart Hyperlink" w:semiHidden="1" w:unhideWhenUsed="1"/>
+    <w:lsdException w:name="Hashtag" w:semiHidden="1" w:unhideWhenUsed="1"/>
+    <w:lsdException w:name="Unresolved Mention" w:semiHidden="1" w:unhideWhenUsed="1"/>
   </w:latentStyles>
   <w:style w:type="paragraph" w:default="1" w:styleId="Normal">
     <w:name w:val="Normal"/>
@@ -4558,7 +4687,7 @@
       </w:tblCellMar>
     </w:tblPr>
   </w:style>
-  <w:style w:type="paragraph" w:styleId="Puesto">
+  <w:style w:type="paragraph" w:styleId="Ttulo">
     <w:name w:val="Title"/>
     <w:basedOn w:val="Normal"/>
     <w:next w:val="Normal"/>

</xml_diff>

<commit_message>
Subidos prototipos sprint 1
</commit_message>
<xml_diff>
--- a/Proyecto/Plan de Gestion de Configuracion/Plan de Gestion de Configuracion.docx
+++ b/Proyecto/Plan de Gestion de Configuracion/Plan de Gestion de Configuracion.docx
@@ -2921,8 +2921,202 @@
               </w:rPr>
               <w:t>Producto</w:t>
             </w:r>
+          </w:p>
+        </w:tc>
+      </w:tr>
+      <w:tr>
+        <w:tc>
+          <w:tcPr>
+            <w:tcW w:w="1770" w:type="dxa"/>
+            <w:shd w:val="clear" w:color="auto" w:fill="auto"/>
+            <w:tcMar>
+              <w:top w:w="100" w:type="dxa"/>
+              <w:left w:w="100" w:type="dxa"/>
+              <w:bottom w:w="100" w:type="dxa"/>
+              <w:right w:w="100" w:type="dxa"/>
+            </w:tcMar>
+          </w:tcPr>
+          <w:p>
+            <w:pPr>
+              <w:widowControl w:val="0"/>
+              <w:pBdr>
+                <w:top w:val="nil"/>
+                <w:left w:val="nil"/>
+                <w:bottom w:val="nil"/>
+                <w:right w:val="nil"/>
+                <w:between w:val="nil"/>
+              </w:pBdr>
+              <w:spacing w:line="240" w:lineRule="auto"/>
+              <w:contextualSpacing w:val="0"/>
+              <w:rPr>
+                <w:sz w:val="20"/>
+                <w:szCs w:val="20"/>
+              </w:rPr>
+            </w:pPr>
+            <w:r>
+              <w:rPr>
+                <w:sz w:val="20"/>
+                <w:szCs w:val="20"/>
+              </w:rPr>
+              <w:t>Prototipo</w:t>
+            </w:r>
+          </w:p>
+        </w:tc>
+        <w:tc>
+          <w:tcPr>
+            <w:tcW w:w="3345" w:type="dxa"/>
+            <w:shd w:val="clear" w:color="auto" w:fill="auto"/>
+            <w:tcMar>
+              <w:top w:w="100" w:type="dxa"/>
+              <w:left w:w="100" w:type="dxa"/>
+              <w:bottom w:w="100" w:type="dxa"/>
+              <w:right w:w="100" w:type="dxa"/>
+            </w:tcMar>
+          </w:tcPr>
+          <w:p>
+            <w:pPr>
+              <w:widowControl w:val="0"/>
+              <w:pBdr>
+                <w:top w:val="nil"/>
+                <w:left w:val="nil"/>
+                <w:bottom w:val="nil"/>
+                <w:right w:val="nil"/>
+                <w:between w:val="nil"/>
+              </w:pBdr>
+              <w:spacing w:line="240" w:lineRule="auto"/>
+              <w:contextualSpacing w:val="0"/>
+              <w:rPr>
+                <w:sz w:val="20"/>
+                <w:szCs w:val="20"/>
+              </w:rPr>
+            </w:pPr>
+            <w:r>
+              <w:rPr>
+                <w:sz w:val="20"/>
+                <w:szCs w:val="20"/>
+              </w:rPr>
+              <w:t>DE_PROTOTIPO_&lt;Nro.US&gt;_&lt;</w:t>
+            </w:r>
+            <w:proofErr w:type="spellStart"/>
+            <w:r>
+              <w:rPr>
+                <w:sz w:val="20"/>
+                <w:szCs w:val="20"/>
+              </w:rPr>
+              <w:t>NroPro</w:t>
+            </w:r>
+            <w:proofErr w:type="spellEnd"/>
+            <w:r>
+              <w:rPr>
+                <w:sz w:val="20"/>
+                <w:szCs w:val="20"/>
+              </w:rPr>
+              <w:t>&gt;.</w:t>
+            </w:r>
+            <w:proofErr w:type="spellStart"/>
+            <w:r>
+              <w:rPr>
+                <w:sz w:val="20"/>
+                <w:szCs w:val="20"/>
+              </w:rPr>
+              <w:t>jpg</w:t>
+            </w:r>
+            <w:proofErr w:type="spellEnd"/>
+          </w:p>
+        </w:tc>
+        <w:tc>
+          <w:tcPr>
+            <w:tcW w:w="3900" w:type="dxa"/>
+            <w:shd w:val="clear" w:color="auto" w:fill="auto"/>
+            <w:tcMar>
+              <w:top w:w="100" w:type="dxa"/>
+              <w:left w:w="100" w:type="dxa"/>
+              <w:bottom w:w="100" w:type="dxa"/>
+              <w:right w:w="100" w:type="dxa"/>
+            </w:tcMar>
+          </w:tcPr>
+          <w:p>
+            <w:pPr>
+              <w:widowControl w:val="0"/>
+              <w:spacing w:line="240" w:lineRule="auto"/>
+              <w:contextualSpacing w:val="0"/>
+              <w:rPr>
+                <w:sz w:val="20"/>
+                <w:szCs w:val="20"/>
+              </w:rPr>
+            </w:pPr>
+            <w:r>
+              <w:rPr>
+                <w:sz w:val="20"/>
+                <w:szCs w:val="20"/>
+              </w:rPr>
+              <w:t>/Producto/</w:t>
+            </w:r>
+            <w:proofErr w:type="spellStart"/>
+            <w:r>
+              <w:rPr>
+                <w:sz w:val="20"/>
+                <w:szCs w:val="20"/>
+              </w:rPr>
+              <w:t>Sprints</w:t>
+            </w:r>
+            <w:proofErr w:type="spellEnd"/>
+            <w:r>
+              <w:rPr>
+                <w:sz w:val="20"/>
+                <w:szCs w:val="20"/>
+              </w:rPr>
+              <w:t>/&lt;</w:t>
+            </w:r>
+            <w:proofErr w:type="spellStart"/>
+            <w:r>
+              <w:rPr>
+                <w:sz w:val="20"/>
+                <w:szCs w:val="20"/>
+              </w:rPr>
+              <w:t>Sprintxx</w:t>
+            </w:r>
+            <w:proofErr w:type="spellEnd"/>
+            <w:r>
+              <w:rPr>
+                <w:sz w:val="20"/>
+                <w:szCs w:val="20"/>
+              </w:rPr>
+              <w:t>&gt;/Prototipos</w:t>
+            </w:r>
             <w:bookmarkStart w:id="1" w:name="_GoBack"/>
             <w:bookmarkEnd w:id="1"/>
+          </w:p>
+        </w:tc>
+        <w:tc>
+          <w:tcPr>
+            <w:tcW w:w="1035" w:type="dxa"/>
+            <w:shd w:val="clear" w:color="auto" w:fill="auto"/>
+            <w:tcMar>
+              <w:top w:w="100" w:type="dxa"/>
+              <w:left w:w="100" w:type="dxa"/>
+              <w:bottom w:w="100" w:type="dxa"/>
+              <w:right w:w="100" w:type="dxa"/>
+            </w:tcMar>
+          </w:tcPr>
+          <w:p>
+            <w:pPr>
+              <w:widowControl w:val="0"/>
+              <w:spacing w:line="240" w:lineRule="auto"/>
+              <w:contextualSpacing w:val="0"/>
+              <w:jc w:val="center"/>
+              <w:rPr>
+                <w:sz w:val="20"/>
+                <w:szCs w:val="20"/>
+              </w:rPr>
+            </w:pPr>
+            <w:r>
+              <w:rPr>
+                <w:sz w:val="20"/>
+                <w:szCs w:val="20"/>
+              </w:rPr>
+              <w:t>Sprint</w:t>
+            </w:r>
           </w:p>
         </w:tc>
       </w:tr>
@@ -3765,6 +3959,83 @@
             </w:pPr>
             <w:r>
               <w:t>Nombre que identifica al Caso de Prueba</w:t>
+            </w:r>
+          </w:p>
+        </w:tc>
+      </w:tr>
+      <w:tr>
+        <w:tc>
+          <w:tcPr>
+            <w:tcW w:w="2640" w:type="dxa"/>
+            <w:shd w:val="clear" w:color="auto" w:fill="auto"/>
+            <w:tcMar>
+              <w:top w:w="100" w:type="dxa"/>
+              <w:left w:w="100" w:type="dxa"/>
+              <w:bottom w:w="100" w:type="dxa"/>
+              <w:right w:w="100" w:type="dxa"/>
+            </w:tcMar>
+          </w:tcPr>
+          <w:p>
+            <w:pPr>
+              <w:widowControl w:val="0"/>
+              <w:spacing w:line="240" w:lineRule="auto"/>
+              <w:contextualSpacing w:val="0"/>
+              <w:rPr>
+                <w:sz w:val="20"/>
+                <w:szCs w:val="20"/>
+              </w:rPr>
+            </w:pPr>
+            <w:r>
+              <w:rPr>
+                <w:sz w:val="20"/>
+                <w:szCs w:val="20"/>
+              </w:rPr>
+              <w:t>&lt;</w:t>
+            </w:r>
+            <w:proofErr w:type="spellStart"/>
+            <w:r>
+              <w:rPr>
+                <w:sz w:val="20"/>
+                <w:szCs w:val="20"/>
+              </w:rPr>
+              <w:t>Nro</w:t>
+            </w:r>
+            <w:proofErr w:type="spellEnd"/>
+            <w:r>
+              <w:rPr>
+                <w:sz w:val="20"/>
+                <w:szCs w:val="20"/>
+              </w:rPr>
+              <w:t xml:space="preserve"> Pro&gt;</w:t>
+            </w:r>
+          </w:p>
+        </w:tc>
+        <w:tc>
+          <w:tcPr>
+            <w:tcW w:w="5565" w:type="dxa"/>
+            <w:shd w:val="clear" w:color="auto" w:fill="auto"/>
+            <w:tcMar>
+              <w:top w:w="100" w:type="dxa"/>
+              <w:left w:w="100" w:type="dxa"/>
+              <w:bottom w:w="100" w:type="dxa"/>
+              <w:right w:w="100" w:type="dxa"/>
+            </w:tcMar>
+          </w:tcPr>
+          <w:p>
+            <w:pPr>
+              <w:widowControl w:val="0"/>
+              <w:pBdr>
+                <w:top w:val="nil"/>
+                <w:left w:val="nil"/>
+                <w:bottom w:val="nil"/>
+                <w:right w:val="nil"/>
+                <w:between w:val="nil"/>
+              </w:pBdr>
+              <w:spacing w:line="240" w:lineRule="auto"/>
+              <w:contextualSpacing w:val="0"/>
+            </w:pPr>
+            <w:r>
+              <w:t>Número del Prototipo. Nro. Cardinal empezando en 01</w:t>
             </w:r>
           </w:p>
         </w:tc>
@@ -4287,6 +4558,7 @@
     <w:lsdException w:name="HTML Sample" w:semiHidden="1" w:unhideWhenUsed="1"/>
     <w:lsdException w:name="HTML Typewriter" w:semiHidden="1" w:unhideWhenUsed="1"/>
     <w:lsdException w:name="HTML Variable" w:semiHidden="1" w:unhideWhenUsed="1"/>
+    <w:lsdException w:name="Normal Table" w:semiHidden="1" w:unhideWhenUsed="1"/>
     <w:lsdException w:name="annotation subject" w:semiHidden="1" w:unhideWhenUsed="1"/>
     <w:lsdException w:name="No List" w:semiHidden="1" w:unhideWhenUsed="1"/>
     <w:lsdException w:name="Outline List 1" w:semiHidden="1" w:unhideWhenUsed="1"/>
@@ -4330,8 +4602,10 @@
     <w:lsdException w:name="Table Elegant" w:semiHidden="1" w:unhideWhenUsed="1"/>
     <w:lsdException w:name="Table Professional" w:semiHidden="1" w:unhideWhenUsed="1"/>
     <w:lsdException w:name="Table Subtle 1" w:semiHidden="1" w:unhideWhenUsed="1"/>
+    <w:lsdException w:name="Table Subtle 2" w:semiHidden="1" w:unhideWhenUsed="1"/>
     <w:lsdException w:name="Table Web 1" w:semiHidden="1" w:unhideWhenUsed="1"/>
     <w:lsdException w:name="Table Web 2" w:semiHidden="1" w:unhideWhenUsed="1"/>
+    <w:lsdException w:name="Table Web 3" w:semiHidden="1" w:unhideWhenUsed="1"/>
     <w:lsdException w:name="Balloon Text" w:semiHidden="1" w:unhideWhenUsed="1"/>
     <w:lsdException w:name="Table Grid" w:uiPriority="39"/>
     <w:lsdException w:name="Table Theme" w:semiHidden="1" w:unhideWhenUsed="1"/>

</xml_diff>

<commit_message>
Agregado Plan de Gestion de configuracion
</commit_message>
<xml_diff>
--- a/Proyecto/Plan de Gestion de Configuracion/Plan de Gestion de Configuracion.docx
+++ b/Proyecto/Plan de Gestion de Configuracion/Plan de Gestion de Configuracion.docx
@@ -1,6 +1,6 @@
 
 <file path=word/document.xml><?xml version="1.0" encoding="utf-8"?>
-<w:document xmlns:wpc="http://schemas.microsoft.com/office/word/2010/wordprocessingCanvas" xmlns:cx="http://schemas.microsoft.com/office/drawing/2014/chartex" xmlns:cx1="http://schemas.microsoft.com/office/drawing/2015/9/8/chartex" xmlns:cx2="http://schemas.microsoft.com/office/drawing/2015/10/21/chartex" xmlns:cx3="http://schemas.microsoft.com/office/drawing/2016/5/9/chartex" xmlns:cx4="http://schemas.microsoft.com/office/drawing/2016/5/10/chartex" xmlns:cx5="http://schemas.microsoft.com/office/drawing/2016/5/11/chartex" xmlns:cx6="http://schemas.microsoft.com/office/drawing/2016/5/12/chartex" xmlns:cx7="http://schemas.microsoft.com/office/drawing/2016/5/13/chartex" xmlns:cx8="http://schemas.microsoft.com/office/drawing/2016/5/14/chartex" xmlns:mc="http://schemas.openxmlformats.org/markup-compatibility/2006" xmlns:aink="http://schemas.microsoft.com/office/drawing/2016/ink" xmlns:am3d="http://schemas.microsoft.com/office/drawing/2017/model3d" xmlns:o="urn:schemas-microsoft-com:office:office" xmlns:r="http://schemas.openxmlformats.org/officeDocument/2006/relationships" xmlns:m="http://schemas.openxmlformats.org/officeDocument/2006/math" xmlns:v="urn:schemas-microsoft-com:vml" xmlns:wp14="http://schemas.microsoft.com/office/word/2010/wordprocessingDrawing" xmlns:wp="http://schemas.openxmlformats.org/drawingml/2006/wordprocessingDrawing" xmlns:w10="urn:schemas-microsoft-com:office:word" xmlns:w="http://schemas.openxmlformats.org/wordprocessingml/2006/main" xmlns:w14="http://schemas.microsoft.com/office/word/2010/wordml" xmlns:w15="http://schemas.microsoft.com/office/word/2012/wordml" xmlns:w16cid="http://schemas.microsoft.com/office/word/2016/wordml/cid" xmlns:w16se="http://schemas.microsoft.com/office/word/2015/wordml/symex" xmlns:wpg="http://schemas.microsoft.com/office/word/2010/wordprocessingGroup" xmlns:wpi="http://schemas.microsoft.com/office/word/2010/wordprocessingInk" xmlns:wne="http://schemas.microsoft.com/office/word/2006/wordml" xmlns:wps="http://schemas.microsoft.com/office/word/2010/wordprocessingShape" mc:Ignorable="w14 w15 w16se w16cid wp14">
+<w:document xmlns:wpc="http://schemas.microsoft.com/office/word/2010/wordprocessingCanvas" xmlns:mc="http://schemas.openxmlformats.org/markup-compatibility/2006" xmlns:o="urn:schemas-microsoft-com:office:office" xmlns:r="http://schemas.openxmlformats.org/officeDocument/2006/relationships" xmlns:m="http://schemas.openxmlformats.org/officeDocument/2006/math" xmlns:v="urn:schemas-microsoft-com:vml" xmlns:wp14="http://schemas.microsoft.com/office/word/2010/wordprocessingDrawing" xmlns:wp="http://schemas.openxmlformats.org/drawingml/2006/wordprocessingDrawing" xmlns:w10="urn:schemas-microsoft-com:office:word" xmlns:w="http://schemas.openxmlformats.org/wordprocessingml/2006/main" xmlns:w14="http://schemas.microsoft.com/office/word/2010/wordml" xmlns:w15="http://schemas.microsoft.com/office/word/2012/wordml" xmlns:wpg="http://schemas.microsoft.com/office/word/2010/wordprocessingGroup" xmlns:wpi="http://schemas.microsoft.com/office/word/2010/wordprocessingInk" xmlns:wne="http://schemas.microsoft.com/office/word/2006/wordml" xmlns:wps="http://schemas.microsoft.com/office/word/2010/wordprocessingShape" mc:Ignorable="w14 w15 wp14">
   <w:body>
     <w:p>
       <w:pPr>
@@ -642,8 +642,17 @@
                 <w:sz w:val="20"/>
                 <w:szCs w:val="20"/>
               </w:rPr>
-              <w:t xml:space="preserve"> Backlog</w:t>
-            </w:r>
+              <w:t xml:space="preserve"> </w:t>
+            </w:r>
+            <w:proofErr w:type="spellStart"/>
+            <w:r>
+              <w:rPr>
+                <w:sz w:val="20"/>
+                <w:szCs w:val="20"/>
+              </w:rPr>
+              <w:t>Backlog</w:t>
+            </w:r>
+            <w:proofErr w:type="spellEnd"/>
           </w:p>
         </w:tc>
         <w:tc>
@@ -1562,7 +1571,7 @@
                 <w:sz w:val="20"/>
                 <w:szCs w:val="20"/>
               </w:rPr>
-              <w:t>doc</w:t>
+              <w:t>xls</w:t>
             </w:r>
             <w:proofErr w:type="spellEnd"/>
           </w:p>
@@ -2102,45 +2111,38 @@
                 <w:sz w:val="20"/>
                 <w:szCs w:val="20"/>
               </w:rPr>
-              <w:t>_&lt;</w:t>
-            </w:r>
-            <w:proofErr w:type="spellStart"/>
-            <w:r>
-              <w:rPr>
-                <w:sz w:val="20"/>
-                <w:szCs w:val="20"/>
-              </w:rPr>
-              <w:t>Nro.CP</w:t>
-            </w:r>
-            <w:proofErr w:type="spellEnd"/>
-            <w:r>
-              <w:rPr>
-                <w:sz w:val="20"/>
-                <w:szCs w:val="20"/>
-              </w:rPr>
-              <w:t>&gt;</w:t>
-            </w:r>
-            <w:r>
-              <w:rPr>
-                <w:sz w:val="20"/>
-                <w:szCs w:val="20"/>
-              </w:rPr>
-              <w:t>_&lt;Nombre CP&gt;</w:t>
-            </w:r>
-            <w:r>
-              <w:rPr>
-                <w:sz w:val="20"/>
-                <w:szCs w:val="20"/>
-              </w:rPr>
-              <w:t>.</w:t>
-            </w:r>
-            <w:proofErr w:type="spellStart"/>
-            <w:r>
-              <w:rPr>
-                <w:sz w:val="20"/>
-                <w:szCs w:val="20"/>
-              </w:rPr>
-              <w:t>doc</w:t>
+              <w:t>_</w:t>
+            </w:r>
+            <w:r>
+              <w:rPr>
+                <w:sz w:val="20"/>
+                <w:szCs w:val="20"/>
+              </w:rPr>
+              <w:t>&lt;</w:t>
+            </w:r>
+            <w:proofErr w:type="spellStart"/>
+            <w:r>
+              <w:rPr>
+                <w:sz w:val="20"/>
+                <w:szCs w:val="20"/>
+              </w:rPr>
+              <w:t>Sprintxx</w:t>
+            </w:r>
+            <w:proofErr w:type="spellEnd"/>
+            <w:r>
+              <w:rPr>
+                <w:sz w:val="20"/>
+                <w:szCs w:val="20"/>
+              </w:rPr>
+              <w:t>&gt;.</w:t>
+            </w:r>
+            <w:proofErr w:type="spellStart"/>
+            <w:r>
+              <w:rPr>
+                <w:sz w:val="20"/>
+                <w:szCs w:val="20"/>
+              </w:rPr>
+              <w:t>xls</w:t>
             </w:r>
             <w:proofErr w:type="spellEnd"/>
           </w:p>
@@ -2488,8 +2490,17 @@
                 <w:sz w:val="20"/>
                 <w:szCs w:val="20"/>
               </w:rPr>
-              <w:t>.java</w:t>
-            </w:r>
+              <w:t>.</w:t>
+            </w:r>
+            <w:proofErr w:type="spellStart"/>
+            <w:r>
+              <w:rPr>
+                <w:sz w:val="20"/>
+                <w:szCs w:val="20"/>
+              </w:rPr>
+              <w:t>js</w:t>
+            </w:r>
+            <w:proofErr w:type="spellEnd"/>
           </w:p>
         </w:tc>
         <w:tc>
@@ -2597,7 +2608,7 @@
                 <w:sz w:val="20"/>
                 <w:szCs w:val="20"/>
               </w:rPr>
-              <w:t>Código Fuente Sprint</w:t>
+              <w:t>Código Fuente</w:t>
             </w:r>
           </w:p>
         </w:tc>
@@ -2650,15 +2661,17 @@
                 <w:sz w:val="20"/>
                 <w:szCs w:val="20"/>
               </w:rPr>
-              <w:t>&gt;</w:t>
-            </w:r>
-            <w:r>
-              <w:rPr>
-                <w:sz w:val="20"/>
-                <w:szCs w:val="20"/>
-              </w:rPr>
-              <w:t>.java</w:t>
-            </w:r>
+              <w:t>&gt;.</w:t>
+            </w:r>
+            <w:proofErr w:type="spellStart"/>
+            <w:r>
+              <w:rPr>
+                <w:sz w:val="20"/>
+                <w:szCs w:val="20"/>
+              </w:rPr>
+              <w:t>aspx</w:t>
+            </w:r>
+            <w:proofErr w:type="spellEnd"/>
           </w:p>
         </w:tc>
         <w:tc>
@@ -2687,53 +2700,7 @@
                 <w:sz w:val="20"/>
                 <w:szCs w:val="20"/>
               </w:rPr>
-              <w:t>/Proyecto/</w:t>
-            </w:r>
-            <w:proofErr w:type="spellStart"/>
-            <w:r>
-              <w:rPr>
-                <w:sz w:val="20"/>
-                <w:szCs w:val="20"/>
-              </w:rPr>
-              <w:t>Sprints</w:t>
-            </w:r>
-            <w:proofErr w:type="spellEnd"/>
-            <w:r>
-              <w:rPr>
-                <w:sz w:val="20"/>
-                <w:szCs w:val="20"/>
-              </w:rPr>
-              <w:t>/</w:t>
-            </w:r>
-            <w:r>
-              <w:rPr>
-                <w:sz w:val="20"/>
-                <w:szCs w:val="20"/>
-              </w:rPr>
-              <w:t>&lt;</w:t>
-            </w:r>
-            <w:proofErr w:type="spellStart"/>
-            <w:r>
-              <w:rPr>
-                <w:sz w:val="20"/>
-                <w:szCs w:val="20"/>
-              </w:rPr>
-              <w:t>Sprintxx</w:t>
-            </w:r>
-            <w:proofErr w:type="spellEnd"/>
-            <w:r>
-              <w:rPr>
-                <w:sz w:val="20"/>
-                <w:szCs w:val="20"/>
-              </w:rPr>
-              <w:t>&gt;</w:t>
-            </w:r>
-            <w:r>
-              <w:rPr>
-                <w:sz w:val="20"/>
-                <w:szCs w:val="20"/>
-              </w:rPr>
-              <w:t>/</w:t>
+              <w:t>/Producto/</w:t>
             </w:r>
             <w:proofErr w:type="spellStart"/>
             <w:r>
@@ -2773,7 +2740,7 @@
                 <w:sz w:val="20"/>
                 <w:szCs w:val="20"/>
               </w:rPr>
-              <w:t>Sprint</w:t>
+              <w:t>Producto</w:t>
             </w:r>
           </w:p>
         </w:tc>
@@ -2812,7 +2779,7 @@
                 <w:sz w:val="20"/>
                 <w:szCs w:val="20"/>
               </w:rPr>
-              <w:t>Reglas de Estilo</w:t>
+              <w:t>Código Fuente Sprint</w:t>
             </w:r>
           </w:p>
         </w:tc>
@@ -2849,8 +2816,33 @@
                 <w:sz w:val="20"/>
                 <w:szCs w:val="20"/>
               </w:rPr>
-              <w:t>DE_REGLAS_DE_ESTILO.pdf</w:t>
-            </w:r>
+              <w:t>DE_&lt;</w:t>
+            </w:r>
+            <w:proofErr w:type="spellStart"/>
+            <w:r>
+              <w:rPr>
+                <w:sz w:val="20"/>
+                <w:szCs w:val="20"/>
+              </w:rPr>
+              <w:t>NombreClase</w:t>
+            </w:r>
+            <w:proofErr w:type="spellEnd"/>
+            <w:r>
+              <w:rPr>
+                <w:sz w:val="20"/>
+                <w:szCs w:val="20"/>
+              </w:rPr>
+              <w:t>&gt;.</w:t>
+            </w:r>
+            <w:proofErr w:type="spellStart"/>
+            <w:r>
+              <w:rPr>
+                <w:sz w:val="20"/>
+                <w:szCs w:val="20"/>
+              </w:rPr>
+              <w:t>js</w:t>
+            </w:r>
+            <w:proofErr w:type="spellEnd"/>
           </w:p>
         </w:tc>
         <w:tc>
@@ -2879,7 +2871,48 @@
                 <w:sz w:val="20"/>
                 <w:szCs w:val="20"/>
               </w:rPr>
-              <w:t>/Producto/</w:t>
+              <w:t>/Proyecto/</w:t>
+            </w:r>
+            <w:proofErr w:type="spellStart"/>
+            <w:r>
+              <w:rPr>
+                <w:sz w:val="20"/>
+                <w:szCs w:val="20"/>
+              </w:rPr>
+              <w:t>Sprints</w:t>
+            </w:r>
+            <w:proofErr w:type="spellEnd"/>
+            <w:r>
+              <w:rPr>
+                <w:sz w:val="20"/>
+                <w:szCs w:val="20"/>
+              </w:rPr>
+              <w:t>/&lt;</w:t>
+            </w:r>
+            <w:proofErr w:type="spellStart"/>
+            <w:r>
+              <w:rPr>
+                <w:sz w:val="20"/>
+                <w:szCs w:val="20"/>
+              </w:rPr>
+              <w:t>Sp</w:t>
+            </w:r>
+            <w:bookmarkStart w:id="1" w:name="_GoBack"/>
+            <w:bookmarkEnd w:id="1"/>
+            <w:r>
+              <w:rPr>
+                <w:sz w:val="20"/>
+                <w:szCs w:val="20"/>
+              </w:rPr>
+              <w:t>rintxx</w:t>
+            </w:r>
+            <w:proofErr w:type="spellEnd"/>
+            <w:r>
+              <w:rPr>
+                <w:sz w:val="20"/>
+                <w:szCs w:val="20"/>
+              </w:rPr>
+              <w:t>&gt;/</w:t>
             </w:r>
             <w:proofErr w:type="spellStart"/>
             <w:r>
@@ -2919,7 +2952,7 @@
                 <w:sz w:val="20"/>
                 <w:szCs w:val="20"/>
               </w:rPr>
-              <w:t>Producto</w:t>
+              <w:t>Sprint</w:t>
             </w:r>
           </w:p>
         </w:tc>
@@ -2958,7 +2991,7 @@
                 <w:sz w:val="20"/>
                 <w:szCs w:val="20"/>
               </w:rPr>
-              <w:t>Prototipo</w:t>
+              <w:t>Código Fuente Sprint</w:t>
             </w:r>
           </w:p>
         </w:tc>
@@ -2995,15 +3028,15 @@
                 <w:sz w:val="20"/>
                 <w:szCs w:val="20"/>
               </w:rPr>
-              <w:t>DE_PROTOTIPO_&lt;Nro.US&gt;_&lt;</w:t>
-            </w:r>
-            <w:proofErr w:type="spellStart"/>
-            <w:r>
-              <w:rPr>
-                <w:sz w:val="20"/>
-                <w:szCs w:val="20"/>
-              </w:rPr>
-              <w:t>NroPro</w:t>
+              <w:t>DE_&lt;</w:t>
+            </w:r>
+            <w:proofErr w:type="spellStart"/>
+            <w:r>
+              <w:rPr>
+                <w:sz w:val="20"/>
+                <w:szCs w:val="20"/>
+              </w:rPr>
+              <w:t>NombreClase</w:t>
             </w:r>
             <w:proofErr w:type="spellEnd"/>
             <w:r>
@@ -3019,7 +3052,7 @@
                 <w:sz w:val="20"/>
                 <w:szCs w:val="20"/>
               </w:rPr>
-              <w:t>jpg</w:t>
+              <w:t>aspx</w:t>
             </w:r>
             <w:proofErr w:type="spellEnd"/>
           </w:p>
@@ -3050,6 +3083,184 @@
                 <w:sz w:val="20"/>
                 <w:szCs w:val="20"/>
               </w:rPr>
+              <w:t>/Proyecto/</w:t>
+            </w:r>
+            <w:proofErr w:type="spellStart"/>
+            <w:r>
+              <w:rPr>
+                <w:sz w:val="20"/>
+                <w:szCs w:val="20"/>
+              </w:rPr>
+              <w:t>Sprints</w:t>
+            </w:r>
+            <w:proofErr w:type="spellEnd"/>
+            <w:r>
+              <w:rPr>
+                <w:sz w:val="20"/>
+                <w:szCs w:val="20"/>
+              </w:rPr>
+              <w:t>/&lt;</w:t>
+            </w:r>
+            <w:proofErr w:type="spellStart"/>
+            <w:r>
+              <w:rPr>
+                <w:sz w:val="20"/>
+                <w:szCs w:val="20"/>
+              </w:rPr>
+              <w:t>Sprintxx</w:t>
+            </w:r>
+            <w:proofErr w:type="spellEnd"/>
+            <w:r>
+              <w:rPr>
+                <w:sz w:val="20"/>
+                <w:szCs w:val="20"/>
+              </w:rPr>
+              <w:t>&gt;/</w:t>
+            </w:r>
+            <w:proofErr w:type="spellStart"/>
+            <w:r>
+              <w:rPr>
+                <w:sz w:val="20"/>
+                <w:szCs w:val="20"/>
+              </w:rPr>
+              <w:t>CodigoFuente</w:t>
+            </w:r>
+            <w:proofErr w:type="spellEnd"/>
+          </w:p>
+        </w:tc>
+        <w:tc>
+          <w:tcPr>
+            <w:tcW w:w="1035" w:type="dxa"/>
+            <w:shd w:val="clear" w:color="auto" w:fill="auto"/>
+            <w:tcMar>
+              <w:top w:w="100" w:type="dxa"/>
+              <w:left w:w="100" w:type="dxa"/>
+              <w:bottom w:w="100" w:type="dxa"/>
+              <w:right w:w="100" w:type="dxa"/>
+            </w:tcMar>
+          </w:tcPr>
+          <w:p>
+            <w:pPr>
+              <w:widowControl w:val="0"/>
+              <w:spacing w:line="240" w:lineRule="auto"/>
+              <w:contextualSpacing w:val="0"/>
+              <w:jc w:val="center"/>
+              <w:rPr>
+                <w:sz w:val="20"/>
+                <w:szCs w:val="20"/>
+              </w:rPr>
+            </w:pPr>
+            <w:r>
+              <w:rPr>
+                <w:sz w:val="20"/>
+                <w:szCs w:val="20"/>
+              </w:rPr>
+              <w:t>Sprint</w:t>
+            </w:r>
+          </w:p>
+        </w:tc>
+      </w:tr>
+      <w:tr>
+        <w:tc>
+          <w:tcPr>
+            <w:tcW w:w="1770" w:type="dxa"/>
+            <w:shd w:val="clear" w:color="auto" w:fill="auto"/>
+            <w:tcMar>
+              <w:top w:w="100" w:type="dxa"/>
+              <w:left w:w="100" w:type="dxa"/>
+              <w:bottom w:w="100" w:type="dxa"/>
+              <w:right w:w="100" w:type="dxa"/>
+            </w:tcMar>
+          </w:tcPr>
+          <w:p>
+            <w:pPr>
+              <w:widowControl w:val="0"/>
+              <w:pBdr>
+                <w:top w:val="nil"/>
+                <w:left w:val="nil"/>
+                <w:bottom w:val="nil"/>
+                <w:right w:val="nil"/>
+                <w:between w:val="nil"/>
+              </w:pBdr>
+              <w:spacing w:line="240" w:lineRule="auto"/>
+              <w:contextualSpacing w:val="0"/>
+              <w:rPr>
+                <w:sz w:val="20"/>
+                <w:szCs w:val="20"/>
+              </w:rPr>
+            </w:pPr>
+            <w:r>
+              <w:rPr>
+                <w:sz w:val="20"/>
+                <w:szCs w:val="20"/>
+              </w:rPr>
+              <w:t>Reglas de Estilo</w:t>
+            </w:r>
+          </w:p>
+        </w:tc>
+        <w:tc>
+          <w:tcPr>
+            <w:tcW w:w="3345" w:type="dxa"/>
+            <w:shd w:val="clear" w:color="auto" w:fill="auto"/>
+            <w:tcMar>
+              <w:top w:w="100" w:type="dxa"/>
+              <w:left w:w="100" w:type="dxa"/>
+              <w:bottom w:w="100" w:type="dxa"/>
+              <w:right w:w="100" w:type="dxa"/>
+            </w:tcMar>
+          </w:tcPr>
+          <w:p>
+            <w:pPr>
+              <w:widowControl w:val="0"/>
+              <w:pBdr>
+                <w:top w:val="nil"/>
+                <w:left w:val="nil"/>
+                <w:bottom w:val="nil"/>
+                <w:right w:val="nil"/>
+                <w:between w:val="nil"/>
+              </w:pBdr>
+              <w:spacing w:line="240" w:lineRule="auto"/>
+              <w:contextualSpacing w:val="0"/>
+              <w:rPr>
+                <w:sz w:val="20"/>
+                <w:szCs w:val="20"/>
+              </w:rPr>
+            </w:pPr>
+            <w:r>
+              <w:rPr>
+                <w:sz w:val="20"/>
+                <w:szCs w:val="20"/>
+              </w:rPr>
+              <w:t>DE_REGLAS_DE_ESTILO.pdf</w:t>
+            </w:r>
+          </w:p>
+        </w:tc>
+        <w:tc>
+          <w:tcPr>
+            <w:tcW w:w="3900" w:type="dxa"/>
+            <w:shd w:val="clear" w:color="auto" w:fill="auto"/>
+            <w:tcMar>
+              <w:top w:w="100" w:type="dxa"/>
+              <w:left w:w="100" w:type="dxa"/>
+              <w:bottom w:w="100" w:type="dxa"/>
+              <w:right w:w="100" w:type="dxa"/>
+            </w:tcMar>
+          </w:tcPr>
+          <w:p>
+            <w:pPr>
+              <w:widowControl w:val="0"/>
+              <w:spacing w:line="240" w:lineRule="auto"/>
+              <w:contextualSpacing w:val="0"/>
+              <w:rPr>
+                <w:sz w:val="20"/>
+                <w:szCs w:val="20"/>
+              </w:rPr>
+            </w:pPr>
+            <w:r>
+              <w:rPr>
+                <w:sz w:val="20"/>
+                <w:szCs w:val="20"/>
+              </w:rPr>
               <w:t>/Producto/</w:t>
             </w:r>
             <w:proofErr w:type="spellStart"/>
@@ -3058,15 +3269,115 @@
                 <w:sz w:val="20"/>
                 <w:szCs w:val="20"/>
               </w:rPr>
-              <w:t>Sprints</w:t>
-            </w:r>
-            <w:proofErr w:type="spellEnd"/>
-            <w:r>
-              <w:rPr>
-                <w:sz w:val="20"/>
-                <w:szCs w:val="20"/>
-              </w:rPr>
-              <w:t>/&lt;</w:t>
+              <w:t>CodigoFuente</w:t>
+            </w:r>
+            <w:proofErr w:type="spellEnd"/>
+          </w:p>
+        </w:tc>
+        <w:tc>
+          <w:tcPr>
+            <w:tcW w:w="1035" w:type="dxa"/>
+            <w:shd w:val="clear" w:color="auto" w:fill="auto"/>
+            <w:tcMar>
+              <w:top w:w="100" w:type="dxa"/>
+              <w:left w:w="100" w:type="dxa"/>
+              <w:bottom w:w="100" w:type="dxa"/>
+              <w:right w:w="100" w:type="dxa"/>
+            </w:tcMar>
+          </w:tcPr>
+          <w:p>
+            <w:pPr>
+              <w:widowControl w:val="0"/>
+              <w:spacing w:line="240" w:lineRule="auto"/>
+              <w:contextualSpacing w:val="0"/>
+              <w:jc w:val="center"/>
+              <w:rPr>
+                <w:sz w:val="20"/>
+                <w:szCs w:val="20"/>
+              </w:rPr>
+            </w:pPr>
+            <w:r>
+              <w:rPr>
+                <w:sz w:val="20"/>
+                <w:szCs w:val="20"/>
+              </w:rPr>
+              <w:t>Producto</w:t>
+            </w:r>
+          </w:p>
+        </w:tc>
+      </w:tr>
+      <w:tr>
+        <w:tc>
+          <w:tcPr>
+            <w:tcW w:w="1770" w:type="dxa"/>
+            <w:shd w:val="clear" w:color="auto" w:fill="auto"/>
+            <w:tcMar>
+              <w:top w:w="100" w:type="dxa"/>
+              <w:left w:w="100" w:type="dxa"/>
+              <w:bottom w:w="100" w:type="dxa"/>
+              <w:right w:w="100" w:type="dxa"/>
+            </w:tcMar>
+          </w:tcPr>
+          <w:p>
+            <w:pPr>
+              <w:widowControl w:val="0"/>
+              <w:pBdr>
+                <w:top w:val="nil"/>
+                <w:left w:val="nil"/>
+                <w:bottom w:val="nil"/>
+                <w:right w:val="nil"/>
+                <w:between w:val="nil"/>
+              </w:pBdr>
+              <w:spacing w:line="240" w:lineRule="auto"/>
+              <w:contextualSpacing w:val="0"/>
+              <w:rPr>
+                <w:sz w:val="20"/>
+                <w:szCs w:val="20"/>
+              </w:rPr>
+            </w:pPr>
+            <w:r>
+              <w:rPr>
+                <w:sz w:val="20"/>
+                <w:szCs w:val="20"/>
+              </w:rPr>
+              <w:t>Defectos</w:t>
+            </w:r>
+          </w:p>
+        </w:tc>
+        <w:tc>
+          <w:tcPr>
+            <w:tcW w:w="3345" w:type="dxa"/>
+            <w:shd w:val="clear" w:color="auto" w:fill="auto"/>
+            <w:tcMar>
+              <w:top w:w="100" w:type="dxa"/>
+              <w:left w:w="100" w:type="dxa"/>
+              <w:bottom w:w="100" w:type="dxa"/>
+              <w:right w:w="100" w:type="dxa"/>
+            </w:tcMar>
+          </w:tcPr>
+          <w:p>
+            <w:pPr>
+              <w:widowControl w:val="0"/>
+              <w:pBdr>
+                <w:top w:val="nil"/>
+                <w:left w:val="nil"/>
+                <w:bottom w:val="nil"/>
+                <w:right w:val="nil"/>
+                <w:between w:val="nil"/>
+              </w:pBdr>
+              <w:spacing w:line="240" w:lineRule="auto"/>
+              <w:contextualSpacing w:val="0"/>
+              <w:rPr>
+                <w:sz w:val="20"/>
+                <w:szCs w:val="20"/>
+              </w:rPr>
+            </w:pPr>
+            <w:r>
+              <w:rPr>
+                <w:sz w:val="20"/>
+                <w:szCs w:val="20"/>
+              </w:rPr>
+              <w:t>DE_DEFECTOS_&lt;</w:t>
             </w:r>
             <w:proofErr w:type="spellStart"/>
             <w:r>
@@ -3082,10 +3393,47 @@
                 <w:sz w:val="20"/>
                 <w:szCs w:val="20"/>
               </w:rPr>
-              <w:t>&gt;/Prototipos</w:t>
-            </w:r>
-            <w:bookmarkStart w:id="1" w:name="_GoBack"/>
-            <w:bookmarkEnd w:id="1"/>
+              <w:t>&gt;.</w:t>
+            </w:r>
+            <w:proofErr w:type="spellStart"/>
+            <w:r>
+              <w:rPr>
+                <w:sz w:val="20"/>
+                <w:szCs w:val="20"/>
+              </w:rPr>
+              <w:t>xls</w:t>
+            </w:r>
+            <w:proofErr w:type="spellEnd"/>
+          </w:p>
+        </w:tc>
+        <w:tc>
+          <w:tcPr>
+            <w:tcW w:w="3900" w:type="dxa"/>
+            <w:shd w:val="clear" w:color="auto" w:fill="auto"/>
+            <w:tcMar>
+              <w:top w:w="100" w:type="dxa"/>
+              <w:left w:w="100" w:type="dxa"/>
+              <w:bottom w:w="100" w:type="dxa"/>
+              <w:right w:w="100" w:type="dxa"/>
+            </w:tcMar>
+          </w:tcPr>
+          <w:p>
+            <w:pPr>
+              <w:widowControl w:val="0"/>
+              <w:spacing w:line="240" w:lineRule="auto"/>
+              <w:contextualSpacing w:val="0"/>
+              <w:rPr>
+                <w:sz w:val="20"/>
+                <w:szCs w:val="20"/>
+              </w:rPr>
+            </w:pPr>
+            <w:r>
+              <w:rPr>
+                <w:sz w:val="20"/>
+                <w:szCs w:val="20"/>
+              </w:rPr>
+              <w:t>/Producto/Pruebas/Defectos</w:t>
+            </w:r>
           </w:p>
         </w:tc>
         <w:tc>
@@ -3115,7 +3463,7 @@
                 <w:sz w:val="20"/>
                 <w:szCs w:val="20"/>
               </w:rPr>
-              <w:t>Sprint</w:t>
+              <w:t>Producto</w:t>
             </w:r>
           </w:p>
         </w:tc>
@@ -3963,83 +4311,6 @@
           </w:p>
         </w:tc>
       </w:tr>
-      <w:tr>
-        <w:tc>
-          <w:tcPr>
-            <w:tcW w:w="2640" w:type="dxa"/>
-            <w:shd w:val="clear" w:color="auto" w:fill="auto"/>
-            <w:tcMar>
-              <w:top w:w="100" w:type="dxa"/>
-              <w:left w:w="100" w:type="dxa"/>
-              <w:bottom w:w="100" w:type="dxa"/>
-              <w:right w:w="100" w:type="dxa"/>
-            </w:tcMar>
-          </w:tcPr>
-          <w:p>
-            <w:pPr>
-              <w:widowControl w:val="0"/>
-              <w:spacing w:line="240" w:lineRule="auto"/>
-              <w:contextualSpacing w:val="0"/>
-              <w:rPr>
-                <w:sz w:val="20"/>
-                <w:szCs w:val="20"/>
-              </w:rPr>
-            </w:pPr>
-            <w:r>
-              <w:rPr>
-                <w:sz w:val="20"/>
-                <w:szCs w:val="20"/>
-              </w:rPr>
-              <w:t>&lt;</w:t>
-            </w:r>
-            <w:proofErr w:type="spellStart"/>
-            <w:r>
-              <w:rPr>
-                <w:sz w:val="20"/>
-                <w:szCs w:val="20"/>
-              </w:rPr>
-              <w:t>Nro</w:t>
-            </w:r>
-            <w:proofErr w:type="spellEnd"/>
-            <w:r>
-              <w:rPr>
-                <w:sz w:val="20"/>
-                <w:szCs w:val="20"/>
-              </w:rPr>
-              <w:t xml:space="preserve"> Pro&gt;</w:t>
-            </w:r>
-          </w:p>
-        </w:tc>
-        <w:tc>
-          <w:tcPr>
-            <w:tcW w:w="5565" w:type="dxa"/>
-            <w:shd w:val="clear" w:color="auto" w:fill="auto"/>
-            <w:tcMar>
-              <w:top w:w="100" w:type="dxa"/>
-              <w:left w:w="100" w:type="dxa"/>
-              <w:bottom w:w="100" w:type="dxa"/>
-              <w:right w:w="100" w:type="dxa"/>
-            </w:tcMar>
-          </w:tcPr>
-          <w:p>
-            <w:pPr>
-              <w:widowControl w:val="0"/>
-              <w:pBdr>
-                <w:top w:val="nil"/>
-                <w:left w:val="nil"/>
-                <w:bottom w:val="nil"/>
-                <w:right w:val="nil"/>
-                <w:between w:val="nil"/>
-              </w:pBdr>
-              <w:spacing w:line="240" w:lineRule="auto"/>
-              <w:contextualSpacing w:val="0"/>
-            </w:pPr>
-            <w:r>
-              <w:t>Número del Prototipo. Nro. Cardinal empezando en 01</w:t>
-            </w:r>
-          </w:p>
-        </w:tc>
-      </w:tr>
     </w:tbl>
     <w:p>
       <w:pPr>
@@ -4077,7 +4348,7 @@
 </file>
 
 <file path=word/numbering.xml><?xml version="1.0" encoding="utf-8"?>
-<w:numbering xmlns:wpc="http://schemas.microsoft.com/office/word/2010/wordprocessingCanvas" xmlns:cx="http://schemas.microsoft.com/office/drawing/2014/chartex" xmlns:cx1="http://schemas.microsoft.com/office/drawing/2015/9/8/chartex" xmlns:cx2="http://schemas.microsoft.com/office/drawing/2015/10/21/chartex" xmlns:cx3="http://schemas.microsoft.com/office/drawing/2016/5/9/chartex" xmlns:cx4="http://schemas.microsoft.com/office/drawing/2016/5/10/chartex" xmlns:cx5="http://schemas.microsoft.com/office/drawing/2016/5/11/chartex" xmlns:cx6="http://schemas.microsoft.com/office/drawing/2016/5/12/chartex" xmlns:cx7="http://schemas.microsoft.com/office/drawing/2016/5/13/chartex" xmlns:cx8="http://schemas.microsoft.com/office/drawing/2016/5/14/chartex" xmlns:mc="http://schemas.openxmlformats.org/markup-compatibility/2006" xmlns:aink="http://schemas.microsoft.com/office/drawing/2016/ink" xmlns:am3d="http://schemas.microsoft.com/office/drawing/2017/model3d" xmlns:o="urn:schemas-microsoft-com:office:office" xmlns:r="http://schemas.openxmlformats.org/officeDocument/2006/relationships" xmlns:m="http://schemas.openxmlformats.org/officeDocument/2006/math" xmlns:v="urn:schemas-microsoft-com:vml" xmlns:wp14="http://schemas.microsoft.com/office/word/2010/wordprocessingDrawing" xmlns:wp="http://schemas.openxmlformats.org/drawingml/2006/wordprocessingDrawing" xmlns:w10="urn:schemas-microsoft-com:office:word" xmlns:w="http://schemas.openxmlformats.org/wordprocessingml/2006/main" xmlns:w14="http://schemas.microsoft.com/office/word/2010/wordml" xmlns:w15="http://schemas.microsoft.com/office/word/2012/wordml" xmlns:w16cid="http://schemas.microsoft.com/office/word/2016/wordml/cid" xmlns:w16se="http://schemas.microsoft.com/office/word/2015/wordml/symex" xmlns:wpg="http://schemas.microsoft.com/office/word/2010/wordprocessingGroup" xmlns:wpi="http://schemas.microsoft.com/office/word/2010/wordprocessingInk" xmlns:wne="http://schemas.microsoft.com/office/word/2006/wordml" xmlns:wps="http://schemas.microsoft.com/office/word/2010/wordprocessingShape" mc:Ignorable="w14 w15 w16se w16cid wp14">
+<w:numbering xmlns:wpc="http://schemas.microsoft.com/office/word/2010/wordprocessingCanvas" xmlns:mc="http://schemas.openxmlformats.org/markup-compatibility/2006" xmlns:o="urn:schemas-microsoft-com:office:office" xmlns:r="http://schemas.openxmlformats.org/officeDocument/2006/relationships" xmlns:m="http://schemas.openxmlformats.org/officeDocument/2006/math" xmlns:v="urn:schemas-microsoft-com:vml" xmlns:wp14="http://schemas.microsoft.com/office/word/2010/wordprocessingDrawing" xmlns:wp="http://schemas.openxmlformats.org/drawingml/2006/wordprocessingDrawing" xmlns:w10="urn:schemas-microsoft-com:office:word" xmlns:w="http://schemas.openxmlformats.org/wordprocessingml/2006/main" xmlns:w14="http://schemas.microsoft.com/office/word/2010/wordml" xmlns:w15="http://schemas.microsoft.com/office/word/2012/wordml" xmlns:wpg="http://schemas.microsoft.com/office/word/2010/wordprocessingGroup" xmlns:wpi="http://schemas.microsoft.com/office/word/2010/wordprocessingInk" xmlns:wne="http://schemas.microsoft.com/office/word/2006/wordml" xmlns:wps="http://schemas.microsoft.com/office/word/2010/wordprocessingShape" mc:Ignorable="w14 w15 wp14">
   <w:abstractNum w:abstractNumId="0" w15:restartNumberingAfterBreak="0">
     <w:nsid w:val="1AEF7C9D"/>
     <w:multiLevelType w:val="multilevel"/>
@@ -4435,7 +4706,7 @@
 </file>
 
 <file path=word/styles.xml><?xml version="1.0" encoding="utf-8"?>
-<w:styles xmlns:mc="http://schemas.openxmlformats.org/markup-compatibility/2006" xmlns:r="http://schemas.openxmlformats.org/officeDocument/2006/relationships" xmlns:w="http://schemas.openxmlformats.org/wordprocessingml/2006/main" xmlns:w14="http://schemas.microsoft.com/office/word/2010/wordml" xmlns:w15="http://schemas.microsoft.com/office/word/2012/wordml" xmlns:w16cid="http://schemas.microsoft.com/office/word/2016/wordml/cid" xmlns:w16se="http://schemas.microsoft.com/office/word/2015/wordml/symex" mc:Ignorable="w14 w15 w16se w16cid">
+<w:styles xmlns:mc="http://schemas.openxmlformats.org/markup-compatibility/2006" xmlns:r="http://schemas.openxmlformats.org/officeDocument/2006/relationships" xmlns:w="http://schemas.openxmlformats.org/wordprocessingml/2006/main" xmlns:w14="http://schemas.microsoft.com/office/word/2010/wordml" xmlns:w15="http://schemas.microsoft.com/office/word/2012/wordml" mc:Ignorable="w14 w15">
   <w:docDefaults>
     <w:rPrDefault>
       <w:rPr>
@@ -4452,7 +4723,7 @@
       </w:pPr>
     </w:pPrDefault>
   </w:docDefaults>
-  <w:latentStyles w:defLockedState="0" w:defUIPriority="99" w:defSemiHidden="0" w:defUnhideWhenUsed="0" w:defQFormat="0" w:count="375">
+  <w:latentStyles w:defLockedState="0" w:defUIPriority="99" w:defSemiHidden="0" w:defUnhideWhenUsed="0" w:defQFormat="0" w:count="371">
     <w:lsdException w:name="Normal" w:uiPriority="0" w:qFormat="1"/>
     <w:lsdException w:name="heading 1" w:uiPriority="9" w:qFormat="1"/>
     <w:lsdException w:name="heading 2" w:semiHidden="1" w:uiPriority="9" w:unhideWhenUsed="1" w:qFormat="1"/>
@@ -4824,10 +5095,6 @@
     <w:lsdException w:name="List Table 5 Dark Accent 6" w:uiPriority="50"/>
     <w:lsdException w:name="List Table 6 Colorful Accent 6" w:uiPriority="51"/>
     <w:lsdException w:name="List Table 7 Colorful Accent 6" w:uiPriority="52"/>
-    <w:lsdException w:name="Mention" w:semiHidden="1" w:unhideWhenUsed="1"/>
-    <w:lsdException w:name="Smart Hyperlink" w:semiHidden="1" w:unhideWhenUsed="1"/>
-    <w:lsdException w:name="Hashtag" w:semiHidden="1" w:unhideWhenUsed="1"/>
-    <w:lsdException w:name="Unresolved Mention" w:semiHidden="1" w:unhideWhenUsed="1"/>
   </w:latentStyles>
   <w:style w:type="paragraph" w:default="1" w:styleId="Normal">
     <w:name w:val="Normal"/>
@@ -4961,7 +5228,7 @@
       </w:tblCellMar>
     </w:tblPr>
   </w:style>
-  <w:style w:type="paragraph" w:styleId="Ttulo">
+  <w:style w:type="paragraph" w:styleId="Puesto">
     <w:name w:val="Title"/>
     <w:basedOn w:val="Normal"/>
     <w:next w:val="Normal"/>

</xml_diff>